<commit_message>
Add `task-4` in `game-theory`
</commit_message>
<xml_diff>
--- a/3-course-6-semester/game-theory/Бронников Егор ПМ-1901 - Поиск седловой точки.docx
+++ b/3-course-6-semester/game-theory/Бронников Егор ПМ-1901 - Поиск седловой точки.docx
@@ -169,41 +169,20 @@
               <w:rFonts w:ascii="Cambria Math" w:hAnsi="Cambria Math"/>
               <w:lang w:val="ru-RU"/>
             </w:rPr>
-            <m:t>-1</m:t>
+            <m:t xml:space="preserve">-1≤ </m:t>
+          </m:r>
+          <m:r>
+            <w:rPr>
+              <w:rFonts w:ascii="Cambria Math" w:hAnsi="Cambria Math"/>
+            </w:rPr>
+            <m:t>x</m:t>
           </m:r>
           <m:r>
             <w:rPr>
               <w:rFonts w:ascii="Cambria Math" w:hAnsi="Cambria Math"/>
               <w:lang w:val="ru-RU"/>
             </w:rPr>
-            <m:t>≤</m:t>
-          </m:r>
-          <m:r>
-            <w:rPr>
-              <w:rFonts w:ascii="Cambria Math" w:hAnsi="Cambria Math"/>
-              <w:lang w:val="ru-RU"/>
-            </w:rPr>
-            <m:t xml:space="preserve"> </m:t>
-          </m:r>
-          <m:r>
-            <w:rPr>
-              <w:rFonts w:ascii="Cambria Math" w:hAnsi="Cambria Math"/>
-            </w:rPr>
-            <m:t>x</m:t>
-          </m:r>
-          <m:r>
-            <w:rPr>
-              <w:rFonts w:ascii="Cambria Math" w:hAnsi="Cambria Math"/>
-              <w:lang w:val="ru-RU"/>
-            </w:rPr>
-            <m:t>≤</m:t>
-          </m:r>
-          <m:r>
-            <w:rPr>
-              <w:rFonts w:ascii="Cambria Math" w:hAnsi="Cambria Math"/>
-              <w:lang w:val="ru-RU"/>
-            </w:rPr>
-            <m:t xml:space="preserve"> 1</m:t>
+            <m:t>≤ 1</m:t>
           </m:r>
         </m:oMath>
       </m:oMathPara>
@@ -222,41 +201,20 @@
               <w:rFonts w:ascii="Cambria Math" w:hAnsi="Cambria Math"/>
               <w:lang w:val="ru-RU"/>
             </w:rPr>
-            <m:t>-1</m:t>
+            <m:t xml:space="preserve">-1≤ </m:t>
+          </m:r>
+          <m:r>
+            <w:rPr>
+              <w:rFonts w:ascii="Cambria Math" w:hAnsi="Cambria Math"/>
+            </w:rPr>
+            <m:t>y</m:t>
           </m:r>
           <m:r>
             <w:rPr>
               <w:rFonts w:ascii="Cambria Math" w:hAnsi="Cambria Math"/>
               <w:lang w:val="ru-RU"/>
             </w:rPr>
-            <m:t>≤</m:t>
-          </m:r>
-          <m:r>
-            <w:rPr>
-              <w:rFonts w:ascii="Cambria Math" w:hAnsi="Cambria Math"/>
-              <w:lang w:val="ru-RU"/>
-            </w:rPr>
-            <m:t xml:space="preserve"> </m:t>
-          </m:r>
-          <m:r>
-            <w:rPr>
-              <w:rFonts w:ascii="Cambria Math" w:hAnsi="Cambria Math"/>
-            </w:rPr>
-            <m:t>y</m:t>
-          </m:r>
-          <m:r>
-            <w:rPr>
-              <w:rFonts w:ascii="Cambria Math" w:hAnsi="Cambria Math"/>
-              <w:lang w:val="ru-RU"/>
-            </w:rPr>
-            <m:t>≤</m:t>
-          </m:r>
-          <m:r>
-            <w:rPr>
-              <w:rFonts w:ascii="Cambria Math" w:hAnsi="Cambria Math"/>
-              <w:lang w:val="ru-RU"/>
-            </w:rPr>
-            <m:t xml:space="preserve"> 1</m:t>
+            <m:t>≤ 1</m:t>
           </m:r>
         </m:oMath>
       </m:oMathPara>
@@ -541,101 +499,79 @@
             </w:rPr>
             <m:t>A=</m:t>
           </m:r>
-          <m:m>
-            <m:mPr>
-              <m:mcs>
-                <m:mc>
-                  <m:mcPr>
-                    <m:count m:val="1"/>
-                    <m:mcJc m:val="center"/>
-                  </m:mcPr>
-                </m:mc>
-              </m:mcs>
+          <m:r>
+            <w:rPr>
+              <w:rFonts w:ascii="Cambria Math" w:hAnsi="Cambria Math"/>
+            </w:rPr>
+            <m:t>F</m:t>
+          </m:r>
+          <m:d>
+            <m:dPr>
               <m:ctrlPr>
                 <w:rPr>
                   <w:rFonts w:ascii="Cambria Math" w:hAnsi="Cambria Math"/>
                   <w:i/>
                 </w:rPr>
               </m:ctrlPr>
-            </m:mPr>
-            <m:mr>
-              <m:e>
-                <m:func>
-                  <m:funcPr>
-                    <m:ctrlPr>
-                      <w:rPr>
-                        <w:rFonts w:ascii="Cambria Math" w:hAnsi="Cambria Math"/>
-                        <w:i/>
-                      </w:rPr>
-                    </m:ctrlPr>
-                  </m:funcPr>
-                  <m:fName>
-                    <m:r>
-                      <m:rPr>
-                        <m:sty m:val="p"/>
-                      </m:rPr>
-                      <w:rPr>
-                        <w:rFonts w:ascii="Cambria Math" w:hAnsi="Cambria Math"/>
-                      </w:rPr>
-                      <m:t>max</m:t>
-                    </m:r>
-                  </m:fName>
-                  <m:e>
-                    <m:func>
-                      <m:funcPr>
-                        <m:ctrlPr>
-                          <w:rPr>
-                            <w:rFonts w:ascii="Cambria Math" w:hAnsi="Cambria Math"/>
-                            <w:i/>
-                          </w:rPr>
-                        </m:ctrlPr>
-                      </m:funcPr>
-                      <m:fName>
-                        <m:r>
-                          <m:rPr>
-                            <m:sty m:val="p"/>
-                          </m:rPr>
-                          <w:rPr>
-                            <w:rFonts w:ascii="Cambria Math" w:hAnsi="Cambria Math"/>
-                          </w:rPr>
-                          <m:t>min</m:t>
-                        </m:r>
-                      </m:fName>
-                      <m:e>
-                        <m:r>
-                          <w:rPr>
-                            <w:rFonts w:ascii="Cambria Math" w:hAnsi="Cambria Math"/>
-                          </w:rPr>
-                          <m:t>f</m:t>
-                        </m:r>
-                      </m:e>
-                    </m:func>
-                  </m:e>
-                </m:func>
-              </m:e>
-            </m:mr>
-            <m:mr>
-              <m:e>
-                <m:r>
-                  <w:rPr>
-                    <w:rFonts w:ascii="Cambria Math" w:hAnsi="Cambria Math"/>
-                  </w:rPr>
-                  <m:t>x</m:t>
-                </m:r>
-              </m:e>
-            </m:mr>
-          </m:m>
+            </m:dPr>
+            <m:e>
+              <m:r>
+                <w:rPr>
+                  <w:rFonts w:ascii="Cambria Math" w:hAnsi="Cambria Math"/>
+                </w:rPr>
+                <m:t>x,x</m:t>
+              </m:r>
+            </m:e>
+          </m:d>
           <m:r>
             <w:rPr>
               <w:rFonts w:ascii="Cambria Math" w:hAnsi="Cambria Math"/>
             </w:rPr>
             <m:t>=</m:t>
           </m:r>
-          <m:r>
-            <w:rPr>
-              <w:rFonts w:ascii="Cambria Math" w:hAnsi="Cambria Math"/>
-            </w:rPr>
-            <m:t>1</m:t>
+          <m:sSup>
+            <m:sSupPr>
+              <m:ctrlPr>
+                <w:rPr>
+                  <w:rFonts w:ascii="Cambria Math" w:hAnsi="Cambria Math"/>
+                  <w:i/>
+                </w:rPr>
+              </m:ctrlPr>
+            </m:sSupPr>
+            <m:e>
+              <m:d>
+                <m:dPr>
+                  <m:ctrlPr>
+                    <w:rPr>
+                      <w:rFonts w:ascii="Cambria Math" w:hAnsi="Cambria Math"/>
+                      <w:i/>
+                    </w:rPr>
+                  </m:ctrlPr>
+                </m:dPr>
+                <m:e>
+                  <m:r>
+                    <w:rPr>
+                      <w:rFonts w:ascii="Cambria Math" w:hAnsi="Cambria Math"/>
+                    </w:rPr>
+                    <m:t>x-x</m:t>
+                  </m:r>
+                </m:e>
+              </m:d>
+            </m:e>
+            <m:sup>
+              <m:r>
+                <w:rPr>
+                  <w:rFonts w:ascii="Cambria Math" w:hAnsi="Cambria Math"/>
+                </w:rPr>
+                <m:t>2</m:t>
+              </m:r>
+            </m:sup>
+          </m:sSup>
+          <m:r>
+            <w:rPr>
+              <w:rFonts w:ascii="Cambria Math" w:hAnsi="Cambria Math"/>
+            </w:rPr>
+            <m:t>=0</m:t>
           </m:r>
         </m:oMath>
       </m:oMathPara>
@@ -715,14 +651,7 @@
                   <w:rFonts w:ascii="Cambria Math" w:hAnsi="Cambria Math"/>
                   <w:lang w:val="ru-RU"/>
                 </w:rPr>
-                <m:t>d</m:t>
-              </m:r>
-              <m:r>
-                <w:rPr>
-                  <w:rFonts w:ascii="Cambria Math" w:hAnsi="Cambria Math"/>
-                  <w:lang w:val="ru-RU"/>
-                </w:rPr>
-                <m:t>x</m:t>
+                <m:t>dx</m:t>
               </m:r>
             </m:den>
           </m:f>
@@ -775,19 +704,7 @@
             <w:rPr>
               <w:rFonts w:ascii="Cambria Math" w:hAnsi="Cambria Math"/>
             </w:rPr>
-            <m:t>x</m:t>
-          </m:r>
-          <m:r>
-            <w:rPr>
-              <w:rFonts w:ascii="Cambria Math" w:hAnsi="Cambria Math"/>
-            </w:rPr>
-            <m:t>=</m:t>
-          </m:r>
-          <m:r>
-            <w:rPr>
-              <w:rFonts w:ascii="Cambria Math" w:hAnsi="Cambria Math"/>
-            </w:rPr>
-            <m:t>y</m:t>
+            <m:t>x=y</m:t>
           </m:r>
         </m:oMath>
       </m:oMathPara>
@@ -875,13 +792,7 @@
                 <w:rPr>
                   <w:rFonts w:ascii="Cambria Math" w:hAnsi="Cambria Math"/>
                 </w:rPr>
-                <m:t>=</m:t>
-              </m:r>
-              <m:r>
-                <w:rPr>
-                  <w:rFonts w:ascii="Cambria Math" w:hAnsi="Cambria Math"/>
-                </w:rPr>
-                <m:t>y</m:t>
+                <m:t>=y</m:t>
               </m:r>
             </m:e>
           </m:func>
@@ -990,13 +901,7 @@
             <w:rPr>
               <w:rFonts w:ascii="Cambria Math" w:hAnsi="Cambria Math"/>
             </w:rPr>
-            <m:t>=</m:t>
-          </m:r>
-          <m:r>
-            <w:rPr>
-              <w:rFonts w:ascii="Cambria Math" w:hAnsi="Cambria Math"/>
-            </w:rPr>
-            <m:t>-1</m:t>
+            <m:t>=-1</m:t>
           </m:r>
         </m:oMath>
       </m:oMathPara>

</xml_diff>